<commit_message>
attempting to generate train data using multivariate normal
</commit_message>
<xml_diff>
--- a/Deep Learning/Homework/Homework 1/Assignment 1.docx
+++ b/Deep Learning/Homework/Homework 1/Assignment 1.docx
@@ -22,10 +22,7 @@
         <w:t>Assignment 1</w:t>
       </w:r>
     </w:p>
-    <w:p>
-      <w:bookmarkStart w:id="0" w:name="_GoBack"/>
-      <w:bookmarkEnd w:id="0"/>
-    </w:p>
+    <w:p/>
     <w:p>
       <w:pPr>
         <w:pStyle w:val="Subtitle"/>
@@ -62,16 +59,7 @@
         <w:pStyle w:val="Heading1"/>
       </w:pPr>
       <w:r>
-        <w:t xml:space="preserve">Show that the tanh function is a re-scaled sigmoid function with both horizontal and vertical </w:t>
-      </w:r>
-      <w:r>
-        <w:t>stretching</w:t>
-      </w:r>
-      <w:r>
-        <w:t xml:space="preserve">, as well as vertical translation: </w:t>
-      </w:r>
-      <w:r>
-        <w:t xml:space="preserve"> </w:t>
+        <w:t xml:space="preserve">Show that the tanh function is a re-scaled sigmoid function with both horizontal and vertical stretching, as well as vertical translation:  </w:t>
       </w:r>
       <w:proofErr w:type="gramStart"/>
       <w:r>
@@ -103,13 +91,7 @@
         <w:t>𝑣</w:t>
       </w:r>
       <w:r>
-        <w:t xml:space="preserve">) </w:t>
-      </w:r>
-      <w:r>
-        <w:t>–</w:t>
-      </w:r>
-      <w:r>
-        <w:t xml:space="preserve"> 1</w:t>
+        <w:t>) – 1</w:t>
       </w:r>
     </w:p>
     <w:p>
@@ -500,6 +482,10 @@
     <w:p>
       <w:pPr>
         <w:pStyle w:val="Heading1"/>
+        <w:numPr>
+          <w:ilvl w:val="0"/>
+          <w:numId w:val="11"/>
+        </w:numPr>
       </w:pPr>
       <w:r>
         <w:lastRenderedPageBreak/>
@@ -511,13 +497,7 @@
       </w:r>
       <w:proofErr w:type="spellEnd"/>
       <w:r>
-        <w:t xml:space="preserve"> and the error is calculated</w:t>
-      </w:r>
-      <w:r>
-        <w:t xml:space="preserve"> </w:t>
-      </w:r>
-      <w:r>
-        <w:t xml:space="preserve">by using squared error function: </w:t>
+        <w:t xml:space="preserve"> and the error is calculated by using squared error function: </w:t>
       </w:r>
     </w:p>
     <w:p>
@@ -549,13 +529,7 @@
         <w:ind w:left="450" w:firstLine="0"/>
       </w:pPr>
       <w:r>
-        <w:t>Given the input {1,1} compute the predicted output of the network step by step and</w:t>
-      </w:r>
-      <w:r>
-        <w:t xml:space="preserve"> </w:t>
-      </w:r>
-      <w:r>
-        <w:t xml:space="preserve">calculate the error if the target output is 0. </w:t>
+        <w:t xml:space="preserve">Given the input {1,1} compute the predicted output of the network step by step and calculate the error if the target output is 0. </w:t>
       </w:r>
     </w:p>
     <w:p>
@@ -703,7 +677,181 @@
         <w:t>Compute step by step 2 training epochs using Back-Propagation algorithm.</w:t>
       </w:r>
     </w:p>
-    <w:p/>
+    <w:p>
+      <w:pPr>
+        <w:ind w:left="450"/>
+      </w:pPr>
+      <w:r>
+        <w:rPr>
+          <w:noProof/>
+        </w:rPr>
+        <w:drawing>
+          <wp:inline distT="0" distB="0" distL="0" distR="0" wp14:anchorId="2AE2B3D2" wp14:editId="718F5B29">
+            <wp:extent cx="5943600" cy="706755"/>
+            <wp:effectExtent l="0" t="0" r="0" b="0"/>
+            <wp:docPr id="2" name="Picture 2"/>
+            <wp:cNvGraphicFramePr>
+              <a:graphicFrameLocks xmlns:a="http://schemas.openxmlformats.org/drawingml/2006/main" noChangeAspect="1"/>
+            </wp:cNvGraphicFramePr>
+            <a:graphic xmlns:a="http://schemas.openxmlformats.org/drawingml/2006/main">
+              <a:graphicData uri="http://schemas.openxmlformats.org/drawingml/2006/picture">
+                <pic:pic xmlns:pic="http://schemas.openxmlformats.org/drawingml/2006/picture">
+                  <pic:nvPicPr>
+                    <pic:cNvPr id="1" name=""/>
+                    <pic:cNvPicPr/>
+                  </pic:nvPicPr>
+                  <pic:blipFill>
+                    <a:blip r:embed="rId15"/>
+                    <a:stretch>
+                      <a:fillRect/>
+                    </a:stretch>
+                  </pic:blipFill>
+                  <pic:spPr>
+                    <a:xfrm>
+                      <a:off x="0" y="0"/>
+                      <a:ext cx="5943600" cy="706755"/>
+                    </a:xfrm>
+                    <a:prstGeom prst="rect">
+                      <a:avLst/>
+                    </a:prstGeom>
+                  </pic:spPr>
+                </pic:pic>
+              </a:graphicData>
+            </a:graphic>
+          </wp:inline>
+        </w:drawing>
+      </w:r>
+    </w:p>
+    <w:p>
+      <w:pPr>
+        <w:ind w:left="450"/>
+      </w:pPr>
+      <w:r>
+        <w:rPr>
+          <w:noProof/>
+        </w:rPr>
+        <w:drawing>
+          <wp:inline distT="0" distB="0" distL="0" distR="0" wp14:anchorId="085B00DD" wp14:editId="66B4FBB8">
+            <wp:extent cx="5852172" cy="4389129"/>
+            <wp:effectExtent l="0" t="0" r="0" b="0"/>
+            <wp:docPr id="9" name="Picture 9" descr="A screenshot of a cell phone&#10;&#10;Description automatically generated"/>
+            <wp:cNvGraphicFramePr>
+              <a:graphicFrameLocks xmlns:a="http://schemas.openxmlformats.org/drawingml/2006/main" noChangeAspect="1"/>
+            </wp:cNvGraphicFramePr>
+            <a:graphic xmlns:a="http://schemas.openxmlformats.org/drawingml/2006/main">
+              <a:graphicData uri="http://schemas.openxmlformats.org/drawingml/2006/picture">
+                <pic:pic xmlns:pic="http://schemas.openxmlformats.org/drawingml/2006/picture">
+                  <pic:nvPicPr>
+                    <pic:cNvPr id="9" name="question_4_c_0.png"/>
+                    <pic:cNvPicPr/>
+                  </pic:nvPicPr>
+                  <pic:blipFill>
+                    <a:blip r:embed="rId16">
+                      <a:extLst>
+                        <a:ext uri="{28A0092B-C50C-407E-A947-70E740481C1C}">
+                          <a14:useLocalDpi xmlns:a14="http://schemas.microsoft.com/office/drawing/2010/main" val="0"/>
+                        </a:ext>
+                      </a:extLst>
+                    </a:blip>
+                    <a:stretch>
+                      <a:fillRect/>
+                    </a:stretch>
+                  </pic:blipFill>
+                  <pic:spPr>
+                    <a:xfrm>
+                      <a:off x="0" y="0"/>
+                      <a:ext cx="5852172" cy="4389129"/>
+                    </a:xfrm>
+                    <a:prstGeom prst="rect">
+                      <a:avLst/>
+                    </a:prstGeom>
+                  </pic:spPr>
+                </pic:pic>
+              </a:graphicData>
+            </a:graphic>
+          </wp:inline>
+        </w:drawing>
+      </w:r>
+    </w:p>
+    <w:p>
+      <w:pPr>
+        <w:ind w:left="450"/>
+      </w:pPr>
+      <w:r>
+        <w:rPr>
+          <w:noProof/>
+        </w:rPr>
+        <w:lastRenderedPageBreak/>
+        <w:drawing>
+          <wp:inline distT="0" distB="0" distL="0" distR="0" wp14:anchorId="5E5738A3" wp14:editId="5324A3C6">
+            <wp:extent cx="5852172" cy="4389129"/>
+            <wp:effectExtent l="0" t="0" r="0" b="0"/>
+            <wp:docPr id="8" name="Picture 8" descr="A screenshot of a cell phone&#10;&#10;Description automatically generated"/>
+            <wp:cNvGraphicFramePr>
+              <a:graphicFrameLocks xmlns:a="http://schemas.openxmlformats.org/drawingml/2006/main" noChangeAspect="1"/>
+            </wp:cNvGraphicFramePr>
+            <a:graphic xmlns:a="http://schemas.openxmlformats.org/drawingml/2006/main">
+              <a:graphicData uri="http://schemas.openxmlformats.org/drawingml/2006/picture">
+                <pic:pic xmlns:pic="http://schemas.openxmlformats.org/drawingml/2006/picture">
+                  <pic:nvPicPr>
+                    <pic:cNvPr id="8" name="question_4_c.png"/>
+                    <pic:cNvPicPr/>
+                  </pic:nvPicPr>
+                  <pic:blipFill>
+                    <a:blip r:embed="rId17">
+                      <a:extLst>
+                        <a:ext uri="{28A0092B-C50C-407E-A947-70E740481C1C}">
+                          <a14:useLocalDpi xmlns:a14="http://schemas.microsoft.com/office/drawing/2010/main" val="0"/>
+                        </a:ext>
+                      </a:extLst>
+                    </a:blip>
+                    <a:stretch>
+                      <a:fillRect/>
+                    </a:stretch>
+                  </pic:blipFill>
+                  <pic:spPr>
+                    <a:xfrm>
+                      <a:off x="0" y="0"/>
+                      <a:ext cx="5852172" cy="4389129"/>
+                    </a:xfrm>
+                    <a:prstGeom prst="rect">
+                      <a:avLst/>
+                    </a:prstGeom>
+                  </pic:spPr>
+                </pic:pic>
+              </a:graphicData>
+            </a:graphic>
+          </wp:inline>
+        </w:drawing>
+      </w:r>
+    </w:p>
+    <w:p>
+      <w:pPr>
+        <w:pStyle w:val="Heading1"/>
+      </w:pPr>
+      <w:r>
+        <w:t>Program your own MLP in Python for a basic neural network with one or to hidden layers and binary output (select the proper activation function)</w:t>
+      </w:r>
+    </w:p>
+    <w:p>
+      <w:pPr>
+        <w:pStyle w:val="Heading2"/>
+      </w:pPr>
+      <w:r>
+        <w:t xml:space="preserve">Generate a random data set for binary classification where each class correspond to the 2D region depicted in the figure. The random data should have normal distribution with variance </w:t>
+      </w:r>
+      <w:r>
+        <w:rPr>
+          <w:rFonts w:ascii="Cambria Math" w:hAnsi="Cambria Math" w:cs="Cambria Math"/>
+        </w:rPr>
+        <w:t>𝜎</w:t>
+      </w:r>
+      <w:bookmarkStart w:id="0" w:name="_GoBack"/>
+      <w:bookmarkEnd w:id="0"/>
+      <w:r>
+        <w:t>2=0.08. Use 200 points (100 in each region) to train your neural network and report the results in terms of the loss function and the training epochs.</w:t>
+      </w:r>
+    </w:p>
     <w:sectPr>
       <w:pgSz w:w="12240" w:h="15840"/>
       <w:pgMar w:top="1440" w:right="1440" w:bottom="1440" w:left="1440" w:header="720" w:footer="720" w:gutter="0"/>
@@ -719,7 +867,7 @@
   <w:abstractNum w:abstractNumId="0" w15:restartNumberingAfterBreak="0">
     <w:nsid w:val="1482775B"/>
     <w:multiLevelType w:val="multilevel"/>
-    <w:tmpl w:val="0EBA3C40"/>
+    <w:tmpl w:val="8FCE4FC0"/>
     <w:lvl w:ilvl="0">
       <w:start w:val="1"/>
       <w:numFmt w:val="decimal"/>
@@ -729,6 +877,9 @@
       <w:pPr>
         <w:ind w:left="432" w:hanging="432"/>
       </w:pPr>
+      <w:rPr>
+        <w:rFonts w:hint="default"/>
+      </w:rPr>
     </w:lvl>
     <w:lvl w:ilvl="1">
       <w:start w:val="1"/>
@@ -739,6 +890,9 @@
       <w:pPr>
         <w:ind w:left="576" w:hanging="576"/>
       </w:pPr>
+      <w:rPr>
+        <w:rFonts w:hint="default"/>
+      </w:rPr>
     </w:lvl>
     <w:lvl w:ilvl="2">
       <w:start w:val="1"/>
@@ -749,6 +903,9 @@
       <w:pPr>
         <w:ind w:left="720" w:hanging="720"/>
       </w:pPr>
+      <w:rPr>
+        <w:rFonts w:hint="default"/>
+      </w:rPr>
     </w:lvl>
     <w:lvl w:ilvl="3">
       <w:start w:val="1"/>
@@ -759,6 +916,9 @@
       <w:pPr>
         <w:ind w:left="864" w:hanging="864"/>
       </w:pPr>
+      <w:rPr>
+        <w:rFonts w:hint="default"/>
+      </w:rPr>
     </w:lvl>
     <w:lvl w:ilvl="4">
       <w:start w:val="1"/>
@@ -769,6 +929,9 @@
       <w:pPr>
         <w:ind w:left="1008" w:hanging="1008"/>
       </w:pPr>
+      <w:rPr>
+        <w:rFonts w:hint="default"/>
+      </w:rPr>
     </w:lvl>
     <w:lvl w:ilvl="5">
       <w:start w:val="1"/>
@@ -779,6 +942,9 @@
       <w:pPr>
         <w:ind w:left="1152" w:hanging="1152"/>
       </w:pPr>
+      <w:rPr>
+        <w:rFonts w:hint="default"/>
+      </w:rPr>
     </w:lvl>
     <w:lvl w:ilvl="6">
       <w:start w:val="1"/>
@@ -789,6 +955,9 @@
       <w:pPr>
         <w:ind w:left="1296" w:hanging="1296"/>
       </w:pPr>
+      <w:rPr>
+        <w:rFonts w:hint="default"/>
+      </w:rPr>
     </w:lvl>
     <w:lvl w:ilvl="7">
       <w:start w:val="1"/>
@@ -799,6 +968,9 @@
       <w:pPr>
         <w:ind w:left="1440" w:hanging="1440"/>
       </w:pPr>
+      <w:rPr>
+        <w:rFonts w:hint="default"/>
+      </w:rPr>
     </w:lvl>
     <w:lvl w:ilvl="8">
       <w:start w:val="1"/>
@@ -809,6 +981,9 @@
       <w:pPr>
         <w:ind w:left="1584" w:hanging="1584"/>
       </w:pPr>
+      <w:rPr>
+        <w:rFonts w:hint="default"/>
+      </w:rPr>
     </w:lvl>
   </w:abstractNum>
   <w:num w:numId="1">
@@ -840,6 +1015,36 @@
   </w:num>
   <w:num w:numId="10">
     <w:abstractNumId w:val="0"/>
+  </w:num>
+  <w:num w:numId="11">
+    <w:abstractNumId w:val="0"/>
+    <w:lvlOverride w:ilvl="0">
+      <w:startOverride w:val="3"/>
+    </w:lvlOverride>
+    <w:lvlOverride w:ilvl="1">
+      <w:startOverride w:val="1"/>
+    </w:lvlOverride>
+    <w:lvlOverride w:ilvl="2">
+      <w:startOverride w:val="1"/>
+    </w:lvlOverride>
+    <w:lvlOverride w:ilvl="3">
+      <w:startOverride w:val="1"/>
+    </w:lvlOverride>
+    <w:lvlOverride w:ilvl="4">
+      <w:startOverride w:val="1"/>
+    </w:lvlOverride>
+    <w:lvlOverride w:ilvl="5">
+      <w:startOverride w:val="1"/>
+    </w:lvlOverride>
+    <w:lvlOverride w:ilvl="6">
+      <w:startOverride w:val="1"/>
+    </w:lvlOverride>
+    <w:lvlOverride w:ilvl="7">
+      <w:startOverride w:val="1"/>
+    </w:lvlOverride>
+    <w:lvlOverride w:ilvl="8">
+      <w:startOverride w:val="1"/>
+    </w:lvlOverride>
   </w:num>
 </w:numbering>
 </file>

</xml_diff>